<commit_message>
update app startup message
</commit_message>
<xml_diff>
--- a/Workflow.docx
+++ b/Workflow.docx
@@ -274,7 +274,7 @@
     <w:p>
       <w:r>
         <w:pict w14:anchorId="105451E2">
-          <v:rect id="_x0000_i1097" style="width:0;height:1.5pt" o:hralign="center" o:hrstd="t" o:hr="t" fillcolor="#a0a0a0" stroked="f"/>
+          <v:rect id="_x0000_i1025" style="width:0;height:1.5pt" o:hralign="center" o:hrstd="t" o:hr="t" fillcolor="#a0a0a0" stroked="f"/>
         </w:pict>
       </w:r>
     </w:p>
@@ -304,7 +304,7 @@
     <w:p>
       <w:r>
         <w:pict w14:anchorId="0DD61429">
-          <v:rect id="_x0000_i1098" style="width:0;height:1.5pt" o:hralign="center" o:hrstd="t" o:hr="t" fillcolor="#a0a0a0" stroked="f"/>
+          <v:rect id="_x0000_i1026" style="width:0;height:1.5pt" o:hralign="center" o:hrstd="t" o:hr="t" fillcolor="#a0a0a0" stroked="f"/>
         </w:pict>
       </w:r>
     </w:p>
@@ -363,7 +363,7 @@
     <w:p>
       <w:r>
         <w:pict w14:anchorId="68D02030">
-          <v:rect id="_x0000_i1099" style="width:0;height:1.5pt" o:hralign="center" o:hrstd="t" o:hr="t" fillcolor="#a0a0a0" stroked="f"/>
+          <v:rect id="_x0000_i1027" style="width:0;height:1.5pt" o:hralign="center" o:hrstd="t" o:hr="t" fillcolor="#a0a0a0" stroked="f"/>
         </w:pict>
       </w:r>
     </w:p>
@@ -437,7 +437,7 @@
     <w:p>
       <w:r>
         <w:pict w14:anchorId="136FD397">
-          <v:rect id="_x0000_i1100" style="width:0;height:1.5pt" o:hralign="center" o:hrstd="t" o:hr="t" fillcolor="#a0a0a0" stroked="f"/>
+          <v:rect id="_x0000_i1028" style="width:0;height:1.5pt" o:hralign="center" o:hrstd="t" o:hr="t" fillcolor="#a0a0a0" stroked="f"/>
         </w:pict>
       </w:r>
     </w:p>
@@ -536,7 +536,7 @@
     <w:p>
       <w:r>
         <w:pict w14:anchorId="44150EE3">
-          <v:rect id="_x0000_i1101" style="width:0;height:1.5pt" o:hralign="center" o:hrstd="t" o:hr="t" fillcolor="#a0a0a0" stroked="f"/>
+          <v:rect id="_x0000_i1029" style="width:0;height:1.5pt" o:hralign="center" o:hrstd="t" o:hr="t" fillcolor="#a0a0a0" stroked="f"/>
         </w:pict>
       </w:r>
     </w:p>
@@ -609,7 +609,7 @@
     <w:p>
       <w:r>
         <w:pict w14:anchorId="76E8FBCB">
-          <v:rect id="_x0000_i1102" style="width:0;height:1.5pt" o:hralign="center" o:hrstd="t" o:hr="t" fillcolor="#a0a0a0" stroked="f"/>
+          <v:rect id="_x0000_i1030" style="width:0;height:1.5pt" o:hralign="center" o:hrstd="t" o:hr="t" fillcolor="#a0a0a0" stroked="f"/>
         </w:pict>
       </w:r>
     </w:p>
@@ -709,7 +709,7 @@
     <w:p>
       <w:r>
         <w:pict w14:anchorId="63109913">
-          <v:rect id="_x0000_i1103" style="width:0;height:1.5pt" o:hralign="center" o:hrstd="t" o:hr="t" fillcolor="#a0a0a0" stroked="f"/>
+          <v:rect id="_x0000_i1031" style="width:0;height:1.5pt" o:hralign="center" o:hrstd="t" o:hr="t" fillcolor="#a0a0a0" stroked="f"/>
         </w:pict>
       </w:r>
     </w:p>
@@ -797,7 +797,7 @@
     <w:p>
       <w:r>
         <w:pict w14:anchorId="0ECD5156">
-          <v:rect id="_x0000_i1104" style="width:0;height:1.5pt" o:hralign="center" o:hrstd="t" o:hr="t" fillcolor="#a0a0a0" stroked="f"/>
+          <v:rect id="_x0000_i1032" style="width:0;height:1.5pt" o:hralign="center" o:hrstd="t" o:hr="t" fillcolor="#a0a0a0" stroked="f"/>
         </w:pict>
       </w:r>
     </w:p>
@@ -896,7 +896,7 @@
     <w:p>
       <w:r>
         <w:pict w14:anchorId="75B60523">
-          <v:rect id="_x0000_i1105" style="width:0;height:1.5pt" o:hralign="center" o:hrstd="t" o:hr="t" fillcolor="#a0a0a0" stroked="f"/>
+          <v:rect id="_x0000_i1033" style="width:0;height:1.5pt" o:hralign="center" o:hrstd="t" o:hr="t" fillcolor="#a0a0a0" stroked="f"/>
         </w:pict>
       </w:r>
     </w:p>
@@ -997,7 +997,7 @@
     <w:p>
       <w:r>
         <w:pict w14:anchorId="62F0190E">
-          <v:rect id="_x0000_i1106" style="width:0;height:1.5pt" o:hralign="center" o:hrstd="t" o:hr="t" fillcolor="#a0a0a0" stroked="f"/>
+          <v:rect id="_x0000_i1034" style="width:0;height:1.5pt" o:hralign="center" o:hrstd="t" o:hr="t" fillcolor="#a0a0a0" stroked="f"/>
         </w:pict>
       </w:r>
     </w:p>
@@ -1089,7 +1089,7 @@
     <w:p>
       <w:r>
         <w:pict w14:anchorId="2FFE2C57">
-          <v:rect id="_x0000_i1107" style="width:0;height:1.5pt" o:hralign="center" o:hrstd="t" o:hr="t" fillcolor="#a0a0a0" stroked="f"/>
+          <v:rect id="_x0000_i1035" style="width:0;height:1.5pt" o:hralign="center" o:hrstd="t" o:hr="t" fillcolor="#a0a0a0" stroked="f"/>
         </w:pict>
       </w:r>
     </w:p>
@@ -1167,7 +1167,7 @@
     <w:p>
       <w:r>
         <w:pict w14:anchorId="44F7E1EB">
-          <v:rect id="_x0000_i1108" style="width:0;height:1.5pt" o:hralign="center" o:hrstd="t" o:hr="t" fillcolor="#a0a0a0" stroked="f"/>
+          <v:rect id="_x0000_i1036" style="width:0;height:1.5pt" o:hralign="center" o:hrstd="t" o:hr="t" fillcolor="#a0a0a0" stroked="f"/>
         </w:pict>
       </w:r>
     </w:p>
@@ -1194,44 +1194,76 @@
         <w:t xml:space="preserve"> Visual Summary (Simple Flow)</w:t>
       </w:r>
     </w:p>
-    <w:p>
+    <w:p/>
+    <w:p>
+      <w:r>
+        <w:t>User uploads file</w:t>
+      </w:r>
+    </w:p>
+    <w:p>
+      <w:r>
+        <w:t xml:space="preserve">     ↓</w:t>
+      </w:r>
+    </w:p>
+    <w:p>
+      <w:r>
+        <w:t>Text is extracted</w:t>
+      </w:r>
+    </w:p>
+    <w:p>
+      <w:r>
+        <w:t xml:space="preserve">     ↓</w:t>
+      </w:r>
+    </w:p>
+    <w:p>
+      <w:r>
+        <w:lastRenderedPageBreak/>
+        <w:t>Text is chunked</w:t>
+      </w:r>
+    </w:p>
+    <w:p>
+      <w:r>
+        <w:t xml:space="preserve">     ↓</w:t>
+      </w:r>
+    </w:p>
+    <w:p>
+      <w:r>
+        <w:t>Embeddings are generated</w:t>
+      </w:r>
+    </w:p>
+    <w:p>
+      <w:r>
+        <w:t xml:space="preserve">     ↓</w:t>
+      </w:r>
+    </w:p>
+    <w:p>
+      <w:r>
+        <w:t xml:space="preserve">Chunks + embeddings stored in </w:t>
+      </w:r>
       <w:proofErr w:type="spellStart"/>
       <w:r>
-        <w:t>pgsql</w:t>
+        <w:t>ChromaDB</w:t>
       </w:r>
       <w:proofErr w:type="spellEnd"/>
     </w:p>
     <w:p>
-      <w:proofErr w:type="spellStart"/>
-      <w:r>
-        <w:t>CopyEdit</w:t>
-      </w:r>
-      <w:proofErr w:type="spellEnd"/>
-    </w:p>
-    <w:p>
-      <w:r>
-        <w:t>User uploads file</w:t>
-      </w:r>
-    </w:p>
-    <w:p>
       <w:r>
         <w:t xml:space="preserve">     ↓</w:t>
       </w:r>
     </w:p>
     <w:p>
       <w:r>
-        <w:t>Text is extracted</w:t>
-      </w:r>
-    </w:p>
-    <w:p>
-      <w:r>
-        <w:lastRenderedPageBreak/>
+        <w:t>Retriever finds similar content</w:t>
+      </w:r>
+    </w:p>
+    <w:p>
+      <w:r>
         <w:t xml:space="preserve">     ↓</w:t>
       </w:r>
     </w:p>
     <w:p>
       <w:r>
-        <w:t>Text is chunked</w:t>
+        <w:t>Gemini generates review/suggestions</w:t>
       </w:r>
     </w:p>
     <w:p>
@@ -1241,55 +1273,926 @@
     </w:p>
     <w:p>
       <w:r>
-        <w:t>Embeddings are generated</w:t>
-      </w:r>
-    </w:p>
-    <w:p>
-      <w:r>
-        <w:t xml:space="preserve">     ↓</w:t>
-      </w:r>
-    </w:p>
-    <w:p>
-      <w:r>
-        <w:t xml:space="preserve">Chunks + embeddings stored in </w:t>
-      </w:r>
-      <w:proofErr w:type="spellStart"/>
-      <w:r>
-        <w:t>ChromaDB</w:t>
-      </w:r>
-      <w:proofErr w:type="spellEnd"/>
-    </w:p>
-    <w:p>
-      <w:r>
-        <w:t xml:space="preserve">     ↓</w:t>
-      </w:r>
-    </w:p>
-    <w:p>
-      <w:r>
-        <w:t>Retriever finds similar content</w:t>
-      </w:r>
-    </w:p>
-    <w:p>
-      <w:r>
-        <w:t xml:space="preserve">     ↓</w:t>
-      </w:r>
-    </w:p>
-    <w:p>
-      <w:r>
-        <w:t>Gemini generates review/suggestions</w:t>
-      </w:r>
-    </w:p>
-    <w:p>
-      <w:r>
-        <w:t xml:space="preserve">     ↓</w:t>
-      </w:r>
-    </w:p>
-    <w:p>
-      <w:r>
         <w:t>Flask shows them on the UI</w:t>
       </w:r>
     </w:p>
     <w:p/>
+    <w:p>
+      <w:r>
+        <w:rPr>
+          <w:b/>
+          <w:bCs/>
+        </w:rPr>
+        <w:t>AI Agent</w:t>
+      </w:r>
+      <w:r>
+        <w:t xml:space="preserve"> = You </w:t>
+      </w:r>
+      <w:r>
+        <w:t xml:space="preserve">define </w:t>
+      </w:r>
+      <w:r>
+        <w:rPr>
+          <w:b/>
+          <w:bCs/>
+        </w:rPr>
+        <w:t xml:space="preserve">what you want the </w:t>
+      </w:r>
+      <w:r>
+        <w:rPr>
+          <w:b/>
+          <w:bCs/>
+        </w:rPr>
+        <w:t>it</w:t>
+      </w:r>
+      <w:r>
+        <w:rPr>
+          <w:b/>
+          <w:bCs/>
+        </w:rPr>
+        <w:t xml:space="preserve"> to achieve</w:t>
+      </w:r>
+      <w:r>
+        <w:t xml:space="preserve">, and the </w:t>
+      </w:r>
+      <w:r>
+        <w:rPr>
+          <w:b/>
+          <w:bCs/>
+        </w:rPr>
+        <w:t>agent figures out how to do it</w:t>
+      </w:r>
+      <w:r>
+        <w:t>.</w:t>
+      </w:r>
+    </w:p>
+    <w:p>
+      <w:pPr>
+        <w:rPr>
+          <w:b/>
+          <w:bCs/>
+        </w:rPr>
+      </w:pPr>
+      <w:r>
+        <w:rPr>
+          <w:b/>
+          <w:bCs/>
+        </w:rPr>
+        <w:t>The AI Agent Workflow:</w:t>
+      </w:r>
+    </w:p>
+    <w:p>
+      <w:pPr>
+        <w:numPr>
+          <w:ilvl w:val="0"/>
+          <w:numId w:val="12"/>
+        </w:numPr>
+      </w:pPr>
+      <w:r>
+        <w:rPr>
+          <w:b/>
+          <w:bCs/>
+        </w:rPr>
+        <w:t>You set the goal</w:t>
+      </w:r>
+    </w:p>
+    <w:p>
+      <w:r>
+        <w:t>e.g., “Improve the quality of user manuals.”</w:t>
+      </w:r>
+    </w:p>
+    <w:p>
+      <w:pPr>
+        <w:numPr>
+          <w:ilvl w:val="0"/>
+          <w:numId w:val="12"/>
+        </w:numPr>
+      </w:pPr>
+      <w:r>
+        <w:rPr>
+          <w:b/>
+          <w:bCs/>
+        </w:rPr>
+        <w:t>The agent observes the environment</w:t>
+      </w:r>
+    </w:p>
+    <w:p>
+      <w:r>
+        <w:t>e.g., It reads the document, checks your writing style, context, terminology, etc.</w:t>
+      </w:r>
+    </w:p>
+    <w:p>
+      <w:pPr>
+        <w:numPr>
+          <w:ilvl w:val="0"/>
+          <w:numId w:val="12"/>
+        </w:numPr>
+      </w:pPr>
+      <w:r>
+        <w:rPr>
+          <w:b/>
+          <w:bCs/>
+        </w:rPr>
+        <w:t>It makes decisions</w:t>
+      </w:r>
+    </w:p>
+    <w:p>
+      <w:r>
+        <w:t>e.g., “This sentence is unclear,” or “This doesn't follow the style guide.”</w:t>
+      </w:r>
+    </w:p>
+    <w:p>
+      <w:pPr>
+        <w:numPr>
+          <w:ilvl w:val="0"/>
+          <w:numId w:val="12"/>
+        </w:numPr>
+      </w:pPr>
+      <w:r>
+        <w:rPr>
+          <w:b/>
+          <w:bCs/>
+        </w:rPr>
+        <w:t>It takes actions</w:t>
+      </w:r>
+    </w:p>
+    <w:p>
+      <w:r>
+        <w:t>e.g., Gives you suggestions, highlights issues, rephrases text, or summarizes feedback.</w:t>
+      </w:r>
+    </w:p>
+    <w:p>
+      <w:pPr>
+        <w:numPr>
+          <w:ilvl w:val="0"/>
+          <w:numId w:val="12"/>
+        </w:numPr>
+      </w:pPr>
+      <w:r>
+        <w:rPr>
+          <w:b/>
+          <w:bCs/>
+        </w:rPr>
+        <w:t>It learns and improves</w:t>
+      </w:r>
+      <w:r>
+        <w:t xml:space="preserve"> (if learning is enabled)</w:t>
+      </w:r>
+    </w:p>
+    <w:p>
+      <w:r>
+        <w:t>It remembers your preferences and adapts next time.</w:t>
+      </w:r>
+    </w:p>
+    <w:p>
+      <w:pPr>
+        <w:rPr>
+          <w:b/>
+          <w:bCs/>
+        </w:rPr>
+      </w:pPr>
+    </w:p>
+    <w:p>
+      <w:pPr>
+        <w:rPr>
+          <w:b/>
+          <w:bCs/>
+        </w:rPr>
+      </w:pPr>
+    </w:p>
+    <w:p>
+      <w:r>
+        <w:rPr>
+          <w:b/>
+          <w:bCs/>
+        </w:rPr>
+        <w:t>RAG = Retrieval-Augmented Generation</w:t>
+      </w:r>
+    </w:p>
+    <w:p>
+      <w:r>
+        <w:t xml:space="preserve">It’s a technique where a </w:t>
+      </w:r>
+      <w:r>
+        <w:rPr>
+          <w:b/>
+          <w:bCs/>
+        </w:rPr>
+        <w:t>language model (like GPT or Gemini)</w:t>
+      </w:r>
+      <w:r>
+        <w:t xml:space="preserve"> is combined with a </w:t>
+      </w:r>
+      <w:r>
+        <w:rPr>
+          <w:b/>
+          <w:bCs/>
+        </w:rPr>
+        <w:t>knowledge retrieval system</w:t>
+      </w:r>
+      <w:r>
+        <w:t xml:space="preserve"> (like a search engine or vector database) to give better, more accurate, and up-to-date answers.</w:t>
+      </w:r>
+    </w:p>
+    <w:p/>
+    <w:p>
+      <w:pPr>
+        <w:rPr>
+          <w:b/>
+          <w:bCs/>
+        </w:rPr>
+      </w:pPr>
+      <w:r>
+        <w:rPr>
+          <w:b/>
+          <w:bCs/>
+        </w:rPr>
+        <w:t>How RAG Works (Step-by-Step)</w:t>
+      </w:r>
+    </w:p>
+    <w:p>
+      <w:pPr>
+        <w:numPr>
+          <w:ilvl w:val="0"/>
+          <w:numId w:val="13"/>
+        </w:numPr>
+      </w:pPr>
+      <w:r>
+        <w:rPr>
+          <w:b/>
+          <w:bCs/>
+        </w:rPr>
+        <w:t>User asks a question</w:t>
+      </w:r>
+      <w:r>
+        <w:br/>
+      </w:r>
+      <w:r>
+        <w:rPr>
+          <w:rFonts w:ascii="Segoe UI Symbol" w:hAnsi="Segoe UI Symbol" w:cs="Segoe UI Symbol"/>
+        </w:rPr>
+        <w:t>➤</w:t>
+      </w:r>
+      <w:r>
+        <w:t xml:space="preserve"> </w:t>
+      </w:r>
+      <w:r>
+        <w:rPr>
+          <w:i/>
+          <w:iCs/>
+        </w:rPr>
+        <w:t>“What’s the latest style rule for headings?”</w:t>
+      </w:r>
+    </w:p>
+    <w:p>
+      <w:pPr>
+        <w:numPr>
+          <w:ilvl w:val="0"/>
+          <w:numId w:val="13"/>
+        </w:numPr>
+      </w:pPr>
+      <w:r>
+        <w:rPr>
+          <w:b/>
+          <w:bCs/>
+        </w:rPr>
+        <w:t>Retriever searches your data sources</w:t>
+      </w:r>
+      <w:r>
+        <w:br/>
+      </w:r>
+      <w:r>
+        <w:rPr>
+          <w:rFonts w:ascii="Segoe UI Symbol" w:hAnsi="Segoe UI Symbol" w:cs="Segoe UI Symbol"/>
+        </w:rPr>
+        <w:t>➤</w:t>
+      </w:r>
+      <w:r>
+        <w:t xml:space="preserve"> It finds relevant documents, PDFs, or internal manuals using keywords or vector similarity.</w:t>
+      </w:r>
+    </w:p>
+    <w:p>
+      <w:pPr>
+        <w:numPr>
+          <w:ilvl w:val="0"/>
+          <w:numId w:val="13"/>
+        </w:numPr>
+      </w:pPr>
+      <w:r>
+        <w:rPr>
+          <w:b/>
+          <w:bCs/>
+        </w:rPr>
+        <w:t>Generator (LLM) uses that info to answer</w:t>
+      </w:r>
+      <w:r>
+        <w:br/>
+      </w:r>
+      <w:r>
+        <w:rPr>
+          <w:rFonts w:ascii="Segoe UI Symbol" w:hAnsi="Segoe UI Symbol" w:cs="Segoe UI Symbol"/>
+        </w:rPr>
+        <w:t>➤</w:t>
+      </w:r>
+      <w:r>
+        <w:t xml:space="preserve"> It reads the retrieved content and writes a smart, context-aware answer.</w:t>
+      </w:r>
+    </w:p>
+    <w:tbl>
+      <w:tblPr>
+        <w:tblW w:w="9829" w:type="dxa"/>
+        <w:tblCellSpacing w:w="15" w:type="dxa"/>
+        <w:tblCellMar>
+          <w:top w:w="15" w:type="dxa"/>
+          <w:left w:w="15" w:type="dxa"/>
+          <w:bottom w:w="15" w:type="dxa"/>
+          <w:right w:w="15" w:type="dxa"/>
+        </w:tblCellMar>
+        <w:tblLook w:val="04A0" w:firstRow="1" w:lastRow="0" w:firstColumn="1" w:lastColumn="0" w:noHBand="0" w:noVBand="1"/>
+      </w:tblPr>
+      <w:tblGrid>
+        <w:gridCol w:w="9829"/>
+      </w:tblGrid>
+      <w:tr>
+        <w:trPr>
+          <w:tblHeader/>
+          <w:tblCellSpacing w:w="15" w:type="dxa"/>
+        </w:trPr>
+        <w:tc>
+          <w:tcPr>
+            <w:tcW w:w="0" w:type="auto"/>
+            <w:vAlign w:val="center"/>
+            <w:hideMark/>
+          </w:tcPr>
+          <w:p>
+            <w:pPr>
+              <w:rPr>
+                <w:b/>
+                <w:bCs/>
+              </w:rPr>
+            </w:pPr>
+            <w:r>
+              <w:rPr>
+                <w:b/>
+                <w:bCs/>
+              </w:rPr>
+              <w:t xml:space="preserve">Advantages </w:t>
+            </w:r>
+            <w:r>
+              <w:rPr>
+                <w:b/>
+                <w:bCs/>
+              </w:rPr>
+              <w:t>of</w:t>
+            </w:r>
+            <w:r>
+              <w:rPr>
+                <w:b/>
+                <w:bCs/>
+              </w:rPr>
+              <w:t xml:space="preserve"> RAG</w:t>
+            </w:r>
+          </w:p>
+          <w:p>
+            <w:pPr>
+              <w:pStyle w:val="ListParagraph"/>
+              <w:numPr>
+                <w:ilvl w:val="0"/>
+                <w:numId w:val="14"/>
+              </w:numPr>
+            </w:pPr>
+            <w:r>
+              <w:t xml:space="preserve">LLM uses </w:t>
+            </w:r>
+            <w:r>
+              <w:rPr>
+                <w:b/>
+                <w:bCs/>
+              </w:rPr>
+              <w:t>real, up-to-date info</w:t>
+            </w:r>
+            <w:r>
+              <w:t xml:space="preserve"> from your own document</w:t>
+            </w:r>
+            <w:r>
+              <w:t>s</w:t>
+            </w:r>
+          </w:p>
+          <w:p>
+            <w:pPr>
+              <w:pStyle w:val="ListParagraph"/>
+              <w:numPr>
+                <w:ilvl w:val="0"/>
+                <w:numId w:val="14"/>
+              </w:numPr>
+            </w:pPr>
+            <w:r>
+              <w:t>Gives fact based answers, do not hallucinate</w:t>
+            </w:r>
+          </w:p>
+          <w:p>
+            <w:pPr>
+              <w:pStyle w:val="ListParagraph"/>
+              <w:numPr>
+                <w:ilvl w:val="0"/>
+                <w:numId w:val="14"/>
+              </w:numPr>
+              <w:rPr>
+                <w:b/>
+                <w:bCs/>
+              </w:rPr>
+            </w:pPr>
+            <w:r>
+              <w:t>Can be customized to your company, project, or manuals</w:t>
+            </w:r>
+          </w:p>
+        </w:tc>
+      </w:tr>
+    </w:tbl>
+    <w:p>
+      <w:pPr>
+        <w:rPr>
+          <w:vanish/>
+        </w:rPr>
+      </w:pPr>
+    </w:p>
+    <w:p>
+      <w:r>
+        <w:rPr>
+          <w:b/>
+          <w:bCs/>
+        </w:rPr>
+        <w:t>NLP = Natural Language Processing</w:t>
+      </w:r>
+    </w:p>
+    <w:p>
+      <w:r>
+        <w:t xml:space="preserve">So, </w:t>
+      </w:r>
+      <w:r>
+        <w:rPr>
+          <w:b/>
+          <w:bCs/>
+        </w:rPr>
+        <w:t>NLP logic</w:t>
+      </w:r>
+      <w:r>
+        <w:t xml:space="preserve"> means:</w:t>
+      </w:r>
+    </w:p>
+    <w:p>
+      <w:r>
+        <w:t xml:space="preserve">The </w:t>
+      </w:r>
+      <w:r>
+        <w:rPr>
+          <w:b/>
+          <w:bCs/>
+        </w:rPr>
+        <w:t>rules</w:t>
+      </w:r>
+      <w:r>
+        <w:t xml:space="preserve">, </w:t>
+      </w:r>
+      <w:r>
+        <w:rPr>
+          <w:b/>
+          <w:bCs/>
+        </w:rPr>
+        <w:t>algorithms</w:t>
+      </w:r>
+      <w:r>
+        <w:t xml:space="preserve">, or </w:t>
+      </w:r>
+      <w:r>
+        <w:rPr>
+          <w:b/>
+          <w:bCs/>
+        </w:rPr>
+        <w:t>AI models</w:t>
+      </w:r>
+      <w:r>
+        <w:t xml:space="preserve"> your app uses to </w:t>
+      </w:r>
+      <w:r>
+        <w:rPr>
+          <w:b/>
+          <w:bCs/>
+        </w:rPr>
+        <w:t>understand, process, and analyze human language</w:t>
+      </w:r>
+      <w:r>
+        <w:t xml:space="preserve"> (text or speech).</w:t>
+      </w:r>
+    </w:p>
+    <w:p>
+      <w:r>
+        <w:t>It’s the “brain” of your app that works with language.</w:t>
+      </w:r>
+    </w:p>
+    <w:p>
+      <w:pPr>
+        <w:rPr>
+          <w:vanish/>
+        </w:rPr>
+      </w:pPr>
+    </w:p>
+    <w:p>
+      <w:pPr>
+        <w:rPr>
+          <w:b/>
+          <w:bCs/>
+        </w:rPr>
+      </w:pPr>
+      <w:r>
+        <w:rPr>
+          <w:rFonts w:ascii="Segoe UI Emoji" w:hAnsi="Segoe UI Emoji" w:cs="Segoe UI Emoji"/>
+          <w:b/>
+          <w:bCs/>
+        </w:rPr>
+        <w:t>🛠️</w:t>
+      </w:r>
+      <w:r>
+        <w:rPr>
+          <w:b/>
+          <w:bCs/>
+        </w:rPr>
+        <w:t xml:space="preserve"> What Does NLP Logic Include?</w:t>
+      </w:r>
+    </w:p>
+    <w:p>
+      <w:r>
+        <w:t>Here are some common elements:</w:t>
+      </w:r>
+    </w:p>
+    <w:tbl>
+      <w:tblPr>
+        <w:tblW w:w="0" w:type="auto"/>
+        <w:tblCellSpacing w:w="15" w:type="dxa"/>
+        <w:tblCellMar>
+          <w:top w:w="15" w:type="dxa"/>
+          <w:left w:w="15" w:type="dxa"/>
+          <w:bottom w:w="15" w:type="dxa"/>
+          <w:right w:w="15" w:type="dxa"/>
+        </w:tblCellMar>
+        <w:tblLook w:val="04A0" w:firstRow="1" w:lastRow="0" w:firstColumn="1" w:lastColumn="0" w:noHBand="0" w:noVBand="1"/>
+      </w:tblPr>
+      <w:tblGrid>
+        <w:gridCol w:w="3199"/>
+        <w:gridCol w:w="3333"/>
+        <w:gridCol w:w="2828"/>
+      </w:tblGrid>
+      <w:tr>
+        <w:trPr>
+          <w:tblHeader/>
+          <w:tblCellSpacing w:w="15" w:type="dxa"/>
+        </w:trPr>
+        <w:tc>
+          <w:tcPr>
+            <w:tcW w:w="0" w:type="auto"/>
+            <w:vAlign w:val="center"/>
+            <w:hideMark/>
+          </w:tcPr>
+          <w:p>
+            <w:pPr>
+              <w:rPr>
+                <w:b/>
+                <w:bCs/>
+              </w:rPr>
+            </w:pPr>
+            <w:r>
+              <w:rPr>
+                <w:b/>
+                <w:bCs/>
+              </w:rPr>
+              <w:lastRenderedPageBreak/>
+              <w:t>NLP Function</w:t>
+            </w:r>
+          </w:p>
+        </w:tc>
+        <w:tc>
+          <w:tcPr>
+            <w:tcW w:w="0" w:type="auto"/>
+            <w:vAlign w:val="center"/>
+            <w:hideMark/>
+          </w:tcPr>
+          <w:p>
+            <w:pPr>
+              <w:rPr>
+                <w:b/>
+                <w:bCs/>
+              </w:rPr>
+            </w:pPr>
+            <w:r>
+              <w:rPr>
+                <w:b/>
+                <w:bCs/>
+              </w:rPr>
+              <w:t>What It Does</w:t>
+            </w:r>
+          </w:p>
+        </w:tc>
+        <w:tc>
+          <w:tcPr>
+            <w:tcW w:w="0" w:type="auto"/>
+            <w:vAlign w:val="center"/>
+            <w:hideMark/>
+          </w:tcPr>
+          <w:p>
+            <w:pPr>
+              <w:rPr>
+                <w:b/>
+                <w:bCs/>
+              </w:rPr>
+            </w:pPr>
+            <w:r>
+              <w:rPr>
+                <w:b/>
+                <w:bCs/>
+              </w:rPr>
+              <w:t>Example</w:t>
+            </w:r>
+          </w:p>
+        </w:tc>
+      </w:tr>
+      <w:tr>
+        <w:trPr>
+          <w:tblCellSpacing w:w="15" w:type="dxa"/>
+        </w:trPr>
+        <w:tc>
+          <w:tcPr>
+            <w:tcW w:w="0" w:type="auto"/>
+            <w:vAlign w:val="center"/>
+            <w:hideMark/>
+          </w:tcPr>
+          <w:p>
+            <w:r>
+              <w:rPr>
+                <w:b/>
+                <w:bCs/>
+              </w:rPr>
+              <w:t>Tokenization</w:t>
+            </w:r>
+          </w:p>
+        </w:tc>
+        <w:tc>
+          <w:tcPr>
+            <w:tcW w:w="0" w:type="auto"/>
+            <w:vAlign w:val="center"/>
+            <w:hideMark/>
+          </w:tcPr>
+          <w:p>
+            <w:r>
+              <w:t>Breaks text into words or sentences</w:t>
+            </w:r>
+          </w:p>
+        </w:tc>
+        <w:tc>
+          <w:tcPr>
+            <w:tcW w:w="0" w:type="auto"/>
+            <w:vAlign w:val="center"/>
+            <w:hideMark/>
+          </w:tcPr>
+          <w:p>
+            <w:r>
+              <w:t>“This is good.” → 4 tokens</w:t>
+            </w:r>
+          </w:p>
+        </w:tc>
+      </w:tr>
+      <w:tr>
+        <w:trPr>
+          <w:tblCellSpacing w:w="15" w:type="dxa"/>
+        </w:trPr>
+        <w:tc>
+          <w:tcPr>
+            <w:tcW w:w="0" w:type="auto"/>
+            <w:vAlign w:val="center"/>
+            <w:hideMark/>
+          </w:tcPr>
+          <w:p>
+            <w:r>
+              <w:rPr>
+                <w:b/>
+                <w:bCs/>
+              </w:rPr>
+              <w:t>Part-of-speech tagging</w:t>
+            </w:r>
+          </w:p>
+        </w:tc>
+        <w:tc>
+          <w:tcPr>
+            <w:tcW w:w="0" w:type="auto"/>
+            <w:vAlign w:val="center"/>
+            <w:hideMark/>
+          </w:tcPr>
+          <w:p>
+            <w:r>
+              <w:t>Identifies words as noun, verb, etc.</w:t>
+            </w:r>
+          </w:p>
+        </w:tc>
+        <w:tc>
+          <w:tcPr>
+            <w:tcW w:w="0" w:type="auto"/>
+            <w:vAlign w:val="center"/>
+            <w:hideMark/>
+          </w:tcPr>
+          <w:p>
+            <w:r>
+              <w:t>“run” → verb or noun</w:t>
+            </w:r>
+          </w:p>
+        </w:tc>
+      </w:tr>
+      <w:tr>
+        <w:trPr>
+          <w:tblCellSpacing w:w="15" w:type="dxa"/>
+        </w:trPr>
+        <w:tc>
+          <w:tcPr>
+            <w:tcW w:w="0" w:type="auto"/>
+            <w:vAlign w:val="center"/>
+            <w:hideMark/>
+          </w:tcPr>
+          <w:p>
+            <w:r>
+              <w:rPr>
+                <w:b/>
+                <w:bCs/>
+              </w:rPr>
+              <w:t>Named Entity Recognition (NER)</w:t>
+            </w:r>
+          </w:p>
+        </w:tc>
+        <w:tc>
+          <w:tcPr>
+            <w:tcW w:w="0" w:type="auto"/>
+            <w:vAlign w:val="center"/>
+            <w:hideMark/>
+          </w:tcPr>
+          <w:p>
+            <w:r>
+              <w:t>Finds names, dates, places</w:t>
+            </w:r>
+          </w:p>
+        </w:tc>
+        <w:tc>
+          <w:tcPr>
+            <w:tcW w:w="0" w:type="auto"/>
+            <w:vAlign w:val="center"/>
+            <w:hideMark/>
+          </w:tcPr>
+          <w:p>
+            <w:r>
+              <w:t>“Google was founded in 1998”</w:t>
+            </w:r>
+          </w:p>
+        </w:tc>
+      </w:tr>
+      <w:tr>
+        <w:trPr>
+          <w:tblCellSpacing w:w="15" w:type="dxa"/>
+        </w:trPr>
+        <w:tc>
+          <w:tcPr>
+            <w:tcW w:w="0" w:type="auto"/>
+            <w:vAlign w:val="center"/>
+            <w:hideMark/>
+          </w:tcPr>
+          <w:p>
+            <w:r>
+              <w:rPr>
+                <w:b/>
+                <w:bCs/>
+              </w:rPr>
+              <w:t>Parsing / Dependency Tree</w:t>
+            </w:r>
+          </w:p>
+        </w:tc>
+        <w:tc>
+          <w:tcPr>
+            <w:tcW w:w="0" w:type="auto"/>
+            <w:vAlign w:val="center"/>
+            <w:hideMark/>
+          </w:tcPr>
+          <w:p>
+            <w:r>
+              <w:t>Understands how words are related</w:t>
+            </w:r>
+          </w:p>
+        </w:tc>
+        <w:tc>
+          <w:tcPr>
+            <w:tcW w:w="0" w:type="auto"/>
+            <w:vAlign w:val="center"/>
+            <w:hideMark/>
+          </w:tcPr>
+          <w:p>
+            <w:r>
+              <w:t>Links subject–verb–object</w:t>
+            </w:r>
+          </w:p>
+        </w:tc>
+      </w:tr>
+      <w:tr>
+        <w:trPr>
+          <w:tblCellSpacing w:w="15" w:type="dxa"/>
+        </w:trPr>
+        <w:tc>
+          <w:tcPr>
+            <w:tcW w:w="0" w:type="auto"/>
+            <w:vAlign w:val="center"/>
+            <w:hideMark/>
+          </w:tcPr>
+          <w:p>
+            <w:r>
+              <w:rPr>
+                <w:b/>
+                <w:bCs/>
+              </w:rPr>
+              <w:t>Custom Rule Matching</w:t>
+            </w:r>
+          </w:p>
+        </w:tc>
+        <w:tc>
+          <w:tcPr>
+            <w:tcW w:w="0" w:type="auto"/>
+            <w:vAlign w:val="center"/>
+            <w:hideMark/>
+          </w:tcPr>
+          <w:p>
+            <w:r>
+              <w:t>Applies your grammar/style rules</w:t>
+            </w:r>
+          </w:p>
+        </w:tc>
+        <w:tc>
+          <w:tcPr>
+            <w:tcW w:w="0" w:type="auto"/>
+            <w:vAlign w:val="center"/>
+            <w:hideMark/>
+          </w:tcPr>
+          <w:p>
+            <w:r>
+              <w:t>Flag "is being done" as passive</w:t>
+            </w:r>
+          </w:p>
+        </w:tc>
+      </w:tr>
+      <w:tr>
+        <w:trPr>
+          <w:tblCellSpacing w:w="15" w:type="dxa"/>
+        </w:trPr>
+        <w:tc>
+          <w:tcPr>
+            <w:tcW w:w="0" w:type="auto"/>
+            <w:vAlign w:val="center"/>
+            <w:hideMark/>
+          </w:tcPr>
+          <w:p>
+            <w:r>
+              <w:rPr>
+                <w:b/>
+                <w:bCs/>
+              </w:rPr>
+              <w:t>Text classification</w:t>
+            </w:r>
+          </w:p>
+        </w:tc>
+        <w:tc>
+          <w:tcPr>
+            <w:tcW w:w="0" w:type="auto"/>
+            <w:vAlign w:val="center"/>
+            <w:hideMark/>
+          </w:tcPr>
+          <w:p>
+            <w:r>
+              <w:t>Categorizes text</w:t>
+            </w:r>
+          </w:p>
+        </w:tc>
+        <w:tc>
+          <w:tcPr>
+            <w:tcW w:w="0" w:type="auto"/>
+            <w:vAlign w:val="center"/>
+            <w:hideMark/>
+          </w:tcPr>
+          <w:p>
+            <w:r>
+              <w:t>Label a sentence as "unclear"</w:t>
+            </w:r>
+          </w:p>
+        </w:tc>
+      </w:tr>
+    </w:tbl>
+    <w:p>
+      <w:pPr>
+        <w:rPr>
+          <w:vanish/>
+        </w:rPr>
+      </w:pPr>
+    </w:p>
     <w:sectPr>
       <w:pgSz w:w="12240" w:h="15840"/>
       <w:pgMar w:top="1440" w:right="1440" w:bottom="1440" w:left="1440" w:header="720" w:footer="720" w:gutter="0"/>
@@ -1601,6 +2504,119 @@
     </w:lvl>
   </w:abstractNum>
   <w:abstractNum w:abstractNumId="2" w15:restartNumberingAfterBreak="0">
+    <w:nsid w:val="24A3326A"/>
+    <w:multiLevelType w:val="hybridMultilevel"/>
+    <w:tmpl w:val="6F7C73C8"/>
+    <w:lvl w:ilvl="0" w:tplc="04090001">
+      <w:start w:val="1"/>
+      <w:numFmt w:val="bullet"/>
+      <w:lvlText w:val=""/>
+      <w:lvlJc w:val="left"/>
+      <w:pPr>
+        <w:ind w:left="720" w:hanging="360"/>
+      </w:pPr>
+      <w:rPr>
+        <w:rFonts w:ascii="Symbol" w:hAnsi="Symbol" w:hint="default"/>
+      </w:rPr>
+    </w:lvl>
+    <w:lvl w:ilvl="1" w:tplc="04090003" w:tentative="1">
+      <w:start w:val="1"/>
+      <w:numFmt w:val="bullet"/>
+      <w:lvlText w:val="o"/>
+      <w:lvlJc w:val="left"/>
+      <w:pPr>
+        <w:ind w:left="1440" w:hanging="360"/>
+      </w:pPr>
+      <w:rPr>
+        <w:rFonts w:ascii="Courier New" w:hAnsi="Courier New" w:cs="Courier New" w:hint="default"/>
+      </w:rPr>
+    </w:lvl>
+    <w:lvl w:ilvl="2" w:tplc="04090005" w:tentative="1">
+      <w:start w:val="1"/>
+      <w:numFmt w:val="bullet"/>
+      <w:lvlText w:val=""/>
+      <w:lvlJc w:val="left"/>
+      <w:pPr>
+        <w:ind w:left="2160" w:hanging="360"/>
+      </w:pPr>
+      <w:rPr>
+        <w:rFonts w:ascii="Wingdings" w:hAnsi="Wingdings" w:hint="default"/>
+      </w:rPr>
+    </w:lvl>
+    <w:lvl w:ilvl="3" w:tplc="04090001" w:tentative="1">
+      <w:start w:val="1"/>
+      <w:numFmt w:val="bullet"/>
+      <w:lvlText w:val=""/>
+      <w:lvlJc w:val="left"/>
+      <w:pPr>
+        <w:ind w:left="2880" w:hanging="360"/>
+      </w:pPr>
+      <w:rPr>
+        <w:rFonts w:ascii="Symbol" w:hAnsi="Symbol" w:hint="default"/>
+      </w:rPr>
+    </w:lvl>
+    <w:lvl w:ilvl="4" w:tplc="04090003" w:tentative="1">
+      <w:start w:val="1"/>
+      <w:numFmt w:val="bullet"/>
+      <w:lvlText w:val="o"/>
+      <w:lvlJc w:val="left"/>
+      <w:pPr>
+        <w:ind w:left="3600" w:hanging="360"/>
+      </w:pPr>
+      <w:rPr>
+        <w:rFonts w:ascii="Courier New" w:hAnsi="Courier New" w:cs="Courier New" w:hint="default"/>
+      </w:rPr>
+    </w:lvl>
+    <w:lvl w:ilvl="5" w:tplc="04090005" w:tentative="1">
+      <w:start w:val="1"/>
+      <w:numFmt w:val="bullet"/>
+      <w:lvlText w:val=""/>
+      <w:lvlJc w:val="left"/>
+      <w:pPr>
+        <w:ind w:left="4320" w:hanging="360"/>
+      </w:pPr>
+      <w:rPr>
+        <w:rFonts w:ascii="Wingdings" w:hAnsi="Wingdings" w:hint="default"/>
+      </w:rPr>
+    </w:lvl>
+    <w:lvl w:ilvl="6" w:tplc="04090001" w:tentative="1">
+      <w:start w:val="1"/>
+      <w:numFmt w:val="bullet"/>
+      <w:lvlText w:val=""/>
+      <w:lvlJc w:val="left"/>
+      <w:pPr>
+        <w:ind w:left="5040" w:hanging="360"/>
+      </w:pPr>
+      <w:rPr>
+        <w:rFonts w:ascii="Symbol" w:hAnsi="Symbol" w:hint="default"/>
+      </w:rPr>
+    </w:lvl>
+    <w:lvl w:ilvl="7" w:tplc="04090003" w:tentative="1">
+      <w:start w:val="1"/>
+      <w:numFmt w:val="bullet"/>
+      <w:lvlText w:val="o"/>
+      <w:lvlJc w:val="left"/>
+      <w:pPr>
+        <w:ind w:left="5760" w:hanging="360"/>
+      </w:pPr>
+      <w:rPr>
+        <w:rFonts w:ascii="Courier New" w:hAnsi="Courier New" w:cs="Courier New" w:hint="default"/>
+      </w:rPr>
+    </w:lvl>
+    <w:lvl w:ilvl="8" w:tplc="04090005" w:tentative="1">
+      <w:start w:val="1"/>
+      <w:numFmt w:val="bullet"/>
+      <w:lvlText w:val=""/>
+      <w:lvlJc w:val="left"/>
+      <w:pPr>
+        <w:ind w:left="6480" w:hanging="360"/>
+      </w:pPr>
+      <w:rPr>
+        <w:rFonts w:ascii="Wingdings" w:hAnsi="Wingdings" w:hint="default"/>
+      </w:rPr>
+    </w:lvl>
+  </w:abstractNum>
+  <w:abstractNum w:abstractNumId="3" w15:restartNumberingAfterBreak="0">
     <w:nsid w:val="268A3763"/>
     <w:multiLevelType w:val="multilevel"/>
     <w:tmpl w:val="169A6C7A"/>
@@ -1749,7 +2765,7 @@
       </w:rPr>
     </w:lvl>
   </w:abstractNum>
-  <w:abstractNum w:abstractNumId="3" w15:restartNumberingAfterBreak="0">
+  <w:abstractNum w:abstractNumId="4" w15:restartNumberingAfterBreak="0">
     <w:nsid w:val="2DC9423B"/>
     <w:multiLevelType w:val="multilevel"/>
     <w:tmpl w:val="2332C1B0"/>
@@ -1898,7 +2914,120 @@
       </w:rPr>
     </w:lvl>
   </w:abstractNum>
-  <w:abstractNum w:abstractNumId="4" w15:restartNumberingAfterBreak="0">
+  <w:abstractNum w:abstractNumId="5" w15:restartNumberingAfterBreak="0">
+    <w:nsid w:val="3296580B"/>
+    <w:multiLevelType w:val="multilevel"/>
+    <w:tmpl w:val="C7405BD4"/>
+    <w:lvl w:ilvl="0">
+      <w:start w:val="1"/>
+      <w:numFmt w:val="decimal"/>
+      <w:lvlText w:val="%1."/>
+      <w:lvlJc w:val="left"/>
+      <w:pPr>
+        <w:tabs>
+          <w:tab w:val="num" w:pos="720"/>
+        </w:tabs>
+        <w:ind w:left="720" w:hanging="360"/>
+      </w:pPr>
+    </w:lvl>
+    <w:lvl w:ilvl="1" w:tentative="1">
+      <w:start w:val="1"/>
+      <w:numFmt w:val="decimal"/>
+      <w:lvlText w:val="%2."/>
+      <w:lvlJc w:val="left"/>
+      <w:pPr>
+        <w:tabs>
+          <w:tab w:val="num" w:pos="1440"/>
+        </w:tabs>
+        <w:ind w:left="1440" w:hanging="360"/>
+      </w:pPr>
+    </w:lvl>
+    <w:lvl w:ilvl="2" w:tentative="1">
+      <w:start w:val="1"/>
+      <w:numFmt w:val="decimal"/>
+      <w:lvlText w:val="%3."/>
+      <w:lvlJc w:val="left"/>
+      <w:pPr>
+        <w:tabs>
+          <w:tab w:val="num" w:pos="2160"/>
+        </w:tabs>
+        <w:ind w:left="2160" w:hanging="360"/>
+      </w:pPr>
+    </w:lvl>
+    <w:lvl w:ilvl="3" w:tentative="1">
+      <w:start w:val="1"/>
+      <w:numFmt w:val="decimal"/>
+      <w:lvlText w:val="%4."/>
+      <w:lvlJc w:val="left"/>
+      <w:pPr>
+        <w:tabs>
+          <w:tab w:val="num" w:pos="2880"/>
+        </w:tabs>
+        <w:ind w:left="2880" w:hanging="360"/>
+      </w:pPr>
+    </w:lvl>
+    <w:lvl w:ilvl="4" w:tentative="1">
+      <w:start w:val="1"/>
+      <w:numFmt w:val="decimal"/>
+      <w:lvlText w:val="%5."/>
+      <w:lvlJc w:val="left"/>
+      <w:pPr>
+        <w:tabs>
+          <w:tab w:val="num" w:pos="3600"/>
+        </w:tabs>
+        <w:ind w:left="3600" w:hanging="360"/>
+      </w:pPr>
+    </w:lvl>
+    <w:lvl w:ilvl="5" w:tentative="1">
+      <w:start w:val="1"/>
+      <w:numFmt w:val="decimal"/>
+      <w:lvlText w:val="%6."/>
+      <w:lvlJc w:val="left"/>
+      <w:pPr>
+        <w:tabs>
+          <w:tab w:val="num" w:pos="4320"/>
+        </w:tabs>
+        <w:ind w:left="4320" w:hanging="360"/>
+      </w:pPr>
+    </w:lvl>
+    <w:lvl w:ilvl="6" w:tentative="1">
+      <w:start w:val="1"/>
+      <w:numFmt w:val="decimal"/>
+      <w:lvlText w:val="%7."/>
+      <w:lvlJc w:val="left"/>
+      <w:pPr>
+        <w:tabs>
+          <w:tab w:val="num" w:pos="5040"/>
+        </w:tabs>
+        <w:ind w:left="5040" w:hanging="360"/>
+      </w:pPr>
+    </w:lvl>
+    <w:lvl w:ilvl="7" w:tentative="1">
+      <w:start w:val="1"/>
+      <w:numFmt w:val="decimal"/>
+      <w:lvlText w:val="%8."/>
+      <w:lvlJc w:val="left"/>
+      <w:pPr>
+        <w:tabs>
+          <w:tab w:val="num" w:pos="5760"/>
+        </w:tabs>
+        <w:ind w:left="5760" w:hanging="360"/>
+      </w:pPr>
+    </w:lvl>
+    <w:lvl w:ilvl="8" w:tentative="1">
+      <w:start w:val="1"/>
+      <w:numFmt w:val="decimal"/>
+      <w:lvlText w:val="%9."/>
+      <w:lvlJc w:val="left"/>
+      <w:pPr>
+        <w:tabs>
+          <w:tab w:val="num" w:pos="6480"/>
+        </w:tabs>
+        <w:ind w:left="6480" w:hanging="360"/>
+      </w:pPr>
+    </w:lvl>
+  </w:abstractNum>
+  <w:abstractNum w:abstractNumId="6" w15:restartNumberingAfterBreak="0">
     <w:nsid w:val="44E24BFA"/>
     <w:multiLevelType w:val="multilevel"/>
     <w:tmpl w:val="F410CA86"/>
@@ -2047,7 +3176,7 @@
       </w:rPr>
     </w:lvl>
   </w:abstractNum>
-  <w:abstractNum w:abstractNumId="5" w15:restartNumberingAfterBreak="0">
+  <w:abstractNum w:abstractNumId="7" w15:restartNumberingAfterBreak="0">
     <w:nsid w:val="471F453D"/>
     <w:multiLevelType w:val="multilevel"/>
     <w:tmpl w:val="E77E579A"/>
@@ -2196,7 +3325,7 @@
       </w:rPr>
     </w:lvl>
   </w:abstractNum>
-  <w:abstractNum w:abstractNumId="6" w15:restartNumberingAfterBreak="0">
+  <w:abstractNum w:abstractNumId="8" w15:restartNumberingAfterBreak="0">
     <w:nsid w:val="47A43291"/>
     <w:multiLevelType w:val="multilevel"/>
     <w:tmpl w:val="55D683E4"/>
@@ -2345,7 +3474,7 @@
       </w:rPr>
     </w:lvl>
   </w:abstractNum>
-  <w:abstractNum w:abstractNumId="7" w15:restartNumberingAfterBreak="0">
+  <w:abstractNum w:abstractNumId="9" w15:restartNumberingAfterBreak="0">
     <w:nsid w:val="55E0342B"/>
     <w:multiLevelType w:val="multilevel"/>
     <w:tmpl w:val="4BE86CB6"/>
@@ -2494,7 +3623,120 @@
       </w:rPr>
     </w:lvl>
   </w:abstractNum>
-  <w:abstractNum w:abstractNumId="8" w15:restartNumberingAfterBreak="0">
+  <w:abstractNum w:abstractNumId="10" w15:restartNumberingAfterBreak="0">
+    <w:nsid w:val="5D64132E"/>
+    <w:multiLevelType w:val="multilevel"/>
+    <w:tmpl w:val="107817C6"/>
+    <w:lvl w:ilvl="0">
+      <w:start w:val="1"/>
+      <w:numFmt w:val="decimal"/>
+      <w:lvlText w:val="%1."/>
+      <w:lvlJc w:val="left"/>
+      <w:pPr>
+        <w:tabs>
+          <w:tab w:val="num" w:pos="720"/>
+        </w:tabs>
+        <w:ind w:left="720" w:hanging="360"/>
+      </w:pPr>
+    </w:lvl>
+    <w:lvl w:ilvl="1" w:tentative="1">
+      <w:start w:val="1"/>
+      <w:numFmt w:val="decimal"/>
+      <w:lvlText w:val="%2."/>
+      <w:lvlJc w:val="left"/>
+      <w:pPr>
+        <w:tabs>
+          <w:tab w:val="num" w:pos="1440"/>
+        </w:tabs>
+        <w:ind w:left="1440" w:hanging="360"/>
+      </w:pPr>
+    </w:lvl>
+    <w:lvl w:ilvl="2" w:tentative="1">
+      <w:start w:val="1"/>
+      <w:numFmt w:val="decimal"/>
+      <w:lvlText w:val="%3."/>
+      <w:lvlJc w:val="left"/>
+      <w:pPr>
+        <w:tabs>
+          <w:tab w:val="num" w:pos="2160"/>
+        </w:tabs>
+        <w:ind w:left="2160" w:hanging="360"/>
+      </w:pPr>
+    </w:lvl>
+    <w:lvl w:ilvl="3" w:tentative="1">
+      <w:start w:val="1"/>
+      <w:numFmt w:val="decimal"/>
+      <w:lvlText w:val="%4."/>
+      <w:lvlJc w:val="left"/>
+      <w:pPr>
+        <w:tabs>
+          <w:tab w:val="num" w:pos="2880"/>
+        </w:tabs>
+        <w:ind w:left="2880" w:hanging="360"/>
+      </w:pPr>
+    </w:lvl>
+    <w:lvl w:ilvl="4" w:tentative="1">
+      <w:start w:val="1"/>
+      <w:numFmt w:val="decimal"/>
+      <w:lvlText w:val="%5."/>
+      <w:lvlJc w:val="left"/>
+      <w:pPr>
+        <w:tabs>
+          <w:tab w:val="num" w:pos="3600"/>
+        </w:tabs>
+        <w:ind w:left="3600" w:hanging="360"/>
+      </w:pPr>
+    </w:lvl>
+    <w:lvl w:ilvl="5" w:tentative="1">
+      <w:start w:val="1"/>
+      <w:numFmt w:val="decimal"/>
+      <w:lvlText w:val="%6."/>
+      <w:lvlJc w:val="left"/>
+      <w:pPr>
+        <w:tabs>
+          <w:tab w:val="num" w:pos="4320"/>
+        </w:tabs>
+        <w:ind w:left="4320" w:hanging="360"/>
+      </w:pPr>
+    </w:lvl>
+    <w:lvl w:ilvl="6" w:tentative="1">
+      <w:start w:val="1"/>
+      <w:numFmt w:val="decimal"/>
+      <w:lvlText w:val="%7."/>
+      <w:lvlJc w:val="left"/>
+      <w:pPr>
+        <w:tabs>
+          <w:tab w:val="num" w:pos="5040"/>
+        </w:tabs>
+        <w:ind w:left="5040" w:hanging="360"/>
+      </w:pPr>
+    </w:lvl>
+    <w:lvl w:ilvl="7" w:tentative="1">
+      <w:start w:val="1"/>
+      <w:numFmt w:val="decimal"/>
+      <w:lvlText w:val="%8."/>
+      <w:lvlJc w:val="left"/>
+      <w:pPr>
+        <w:tabs>
+          <w:tab w:val="num" w:pos="5760"/>
+        </w:tabs>
+        <w:ind w:left="5760" w:hanging="360"/>
+      </w:pPr>
+    </w:lvl>
+    <w:lvl w:ilvl="8" w:tentative="1">
+      <w:start w:val="1"/>
+      <w:numFmt w:val="decimal"/>
+      <w:lvlText w:val="%9."/>
+      <w:lvlJc w:val="left"/>
+      <w:pPr>
+        <w:tabs>
+          <w:tab w:val="num" w:pos="6480"/>
+        </w:tabs>
+        <w:ind w:left="6480" w:hanging="360"/>
+      </w:pPr>
+    </w:lvl>
+  </w:abstractNum>
+  <w:abstractNum w:abstractNumId="11" w15:restartNumberingAfterBreak="0">
     <w:nsid w:val="68E278D1"/>
     <w:multiLevelType w:val="multilevel"/>
     <w:tmpl w:val="9BFA4A26"/>
@@ -2643,7 +3885,7 @@
       </w:rPr>
     </w:lvl>
   </w:abstractNum>
-  <w:abstractNum w:abstractNumId="9" w15:restartNumberingAfterBreak="0">
+  <w:abstractNum w:abstractNumId="12" w15:restartNumberingAfterBreak="0">
     <w:nsid w:val="6E0574AE"/>
     <w:multiLevelType w:val="multilevel"/>
     <w:tmpl w:val="36B41C20"/>
@@ -2792,7 +4034,7 @@
       </w:rPr>
     </w:lvl>
   </w:abstractNum>
-  <w:abstractNum w:abstractNumId="10" w15:restartNumberingAfterBreak="0">
+  <w:abstractNum w:abstractNumId="13" w15:restartNumberingAfterBreak="0">
     <w:nsid w:val="729B721E"/>
     <w:multiLevelType w:val="multilevel"/>
     <w:tmpl w:val="8E0ABFC0"/>
@@ -2942,37 +4184,46 @@
     </w:lvl>
   </w:abstractNum>
   <w:num w:numId="1" w16cid:durableId="2031486190">
-    <w:abstractNumId w:val="8"/>
+    <w:abstractNumId w:val="11"/>
   </w:num>
   <w:num w:numId="2" w16cid:durableId="565840976">
-    <w:abstractNumId w:val="6"/>
+    <w:abstractNumId w:val="8"/>
   </w:num>
   <w:num w:numId="3" w16cid:durableId="1504929743">
     <w:abstractNumId w:val="1"/>
   </w:num>
   <w:num w:numId="4" w16cid:durableId="628166494">
-    <w:abstractNumId w:val="5"/>
+    <w:abstractNumId w:val="7"/>
   </w:num>
   <w:num w:numId="5" w16cid:durableId="384376722">
-    <w:abstractNumId w:val="4"/>
+    <w:abstractNumId w:val="6"/>
   </w:num>
   <w:num w:numId="6" w16cid:durableId="2112898339">
-    <w:abstractNumId w:val="7"/>
+    <w:abstractNumId w:val="9"/>
   </w:num>
   <w:num w:numId="7" w16cid:durableId="2035110674">
     <w:abstractNumId w:val="0"/>
   </w:num>
   <w:num w:numId="8" w16cid:durableId="150604013">
+    <w:abstractNumId w:val="4"/>
+  </w:num>
+  <w:num w:numId="9" w16cid:durableId="2076581408">
     <w:abstractNumId w:val="3"/>
   </w:num>
-  <w:num w:numId="9" w16cid:durableId="2076581408">
-    <w:abstractNumId w:val="2"/>
-  </w:num>
   <w:num w:numId="10" w16cid:durableId="541794408">
-    <w:abstractNumId w:val="9"/>
+    <w:abstractNumId w:val="12"/>
   </w:num>
   <w:num w:numId="11" w16cid:durableId="1866285229">
+    <w:abstractNumId w:val="13"/>
+  </w:num>
+  <w:num w:numId="12" w16cid:durableId="404034542">
+    <w:abstractNumId w:val="5"/>
+  </w:num>
+  <w:num w:numId="13" w16cid:durableId="793403291">
     <w:abstractNumId w:val="10"/>
+  </w:num>
+  <w:num w:numId="14" w16cid:durableId="687096750">
+    <w:abstractNumId w:val="2"/>
   </w:num>
 </w:numbering>
 </file>

</xml_diff>